<commit_message>
Exploitation specs -> WIP
</commit_message>
<xml_diff>
--- a/word/Projet 10 - Dossier de conception technique.docx
+++ b/word/Projet 10 - Dossier de conception technique.docx
@@ -1932,13 +1932,12 @@
           <w:noProof/>
           <w:sz w:val="22"/>
           <w:szCs w:val="22"/>
-          <w:lang w:val="fr-FR" w:eastAsia="en-GB" w:bidi="ar-SA"/>
-        </w:rPr>
-      </w:pPr>
-      <w:r>
-        <w:rPr>
-          <w:noProof/>
-          <w:lang w:val="fr-FR"/>
+          <w:lang w:eastAsia="en-GB" w:bidi="ar-SA"/>
+        </w:rPr>
+      </w:pPr>
+      <w:r>
+        <w:rPr>
+          <w:noProof/>
         </w:rPr>
         <w:t>13.</w:t>
       </w:r>
@@ -1948,21 +1947,19 @@
           <w:noProof/>
           <w:sz w:val="22"/>
           <w:szCs w:val="22"/>
-          <w:lang w:val="fr-FR" w:eastAsia="en-GB" w:bidi="ar-SA"/>
+          <w:lang w:eastAsia="en-GB" w:bidi="ar-SA"/>
         </w:rPr>
         <w:tab/>
       </w:r>
       <w:r>
         <w:rPr>
           <w:noProof/>
-          <w:lang w:val="fr-FR"/>
         </w:rPr>
         <w:t>Composant Payment system</w:t>
       </w:r>
       <w:r>
         <w:rPr>
           <w:noProof/>
-          <w:lang w:val="fr-FR"/>
         </w:rPr>
         <w:tab/>
       </w:r>
@@ -1975,7 +1972,6 @@
       <w:r>
         <w:rPr>
           <w:noProof/>
-          <w:lang w:val="fr-FR"/>
         </w:rPr>
         <w:instrText xml:space="preserve"> PAGEREF _Toc98855843 \h </w:instrText>
       </w:r>
@@ -1993,7 +1989,6 @@
       <w:r>
         <w:rPr>
           <w:noProof/>
-          <w:lang w:val="fr-FR"/>
         </w:rPr>
         <w:t>8</w:t>
       </w:r>
@@ -2015,13 +2010,12 @@
           <w:noProof/>
           <w:sz w:val="22"/>
           <w:szCs w:val="22"/>
-          <w:lang w:val="fr-FR" w:eastAsia="en-GB" w:bidi="ar-SA"/>
-        </w:rPr>
-      </w:pPr>
-      <w:r>
-        <w:rPr>
-          <w:noProof/>
-          <w:lang w:val="fr-FR"/>
+          <w:lang w:eastAsia="en-GB" w:bidi="ar-SA"/>
+        </w:rPr>
+      </w:pPr>
+      <w:r>
+        <w:rPr>
+          <w:noProof/>
         </w:rPr>
         <w:t>14.</w:t>
       </w:r>
@@ -2031,21 +2025,19 @@
           <w:noProof/>
           <w:sz w:val="22"/>
           <w:szCs w:val="22"/>
-          <w:lang w:val="fr-FR" w:eastAsia="en-GB" w:bidi="ar-SA"/>
+          <w:lang w:eastAsia="en-GB" w:bidi="ar-SA"/>
         </w:rPr>
         <w:tab/>
       </w:r>
       <w:r>
         <w:rPr>
           <w:noProof/>
-          <w:lang w:val="fr-FR"/>
         </w:rPr>
         <w:t>Composant Delivery service</w:t>
       </w:r>
       <w:r>
         <w:rPr>
           <w:noProof/>
-          <w:lang w:val="fr-FR"/>
         </w:rPr>
         <w:tab/>
       </w:r>
@@ -2058,7 +2050,6 @@
       <w:r>
         <w:rPr>
           <w:noProof/>
-          <w:lang w:val="fr-FR"/>
         </w:rPr>
         <w:instrText xml:space="preserve"> PAGEREF _Toc98855844 \h </w:instrText>
       </w:r>
@@ -2076,7 +2067,6 @@
       <w:r>
         <w:rPr>
           <w:noProof/>
-          <w:lang w:val="fr-FR"/>
         </w:rPr>
         <w:t>8</w:t>
       </w:r>
@@ -3226,20 +3216,18 @@
           <w:noProof/>
           <w:sz w:val="22"/>
           <w:szCs w:val="22"/>
-          <w:lang w:val="fr-FR" w:eastAsia="en-GB" w:bidi="ar-SA"/>
-        </w:rPr>
-      </w:pPr>
-      <w:r>
-        <w:rPr>
-          <w:noProof/>
-          <w:lang w:val="fr-FR"/>
+          <w:lang w:eastAsia="en-GB" w:bidi="ar-SA"/>
+        </w:rPr>
+      </w:pPr>
+      <w:r>
+        <w:rPr>
+          <w:noProof/>
         </w:rPr>
         <w:t>6.1.1 - Application web</w:t>
       </w:r>
       <w:r>
         <w:rPr>
           <w:noProof/>
-          <w:lang w:val="fr-FR"/>
         </w:rPr>
         <w:tab/>
       </w:r>
@@ -3252,7 +3240,6 @@
       <w:r>
         <w:rPr>
           <w:noProof/>
-          <w:lang w:val="fr-FR"/>
         </w:rPr>
         <w:instrText xml:space="preserve"> PAGEREF _Toc98855862 \h </w:instrText>
       </w:r>
@@ -3270,7 +3257,6 @@
       <w:r>
         <w:rPr>
           <w:noProof/>
-          <w:lang w:val="fr-FR"/>
         </w:rPr>
         <w:t>13</w:t>
       </w:r>
@@ -3371,12 +3357,13 @@
           <w:noProof/>
           <w:sz w:val="22"/>
           <w:szCs w:val="22"/>
-          <w:lang w:eastAsia="en-GB" w:bidi="ar-SA"/>
-        </w:rPr>
-      </w:pPr>
-      <w:r>
-        <w:rPr>
-          <w:noProof/>
+          <w:lang w:val="fr-FR" w:eastAsia="en-GB" w:bidi="ar-SA"/>
+        </w:rPr>
+      </w:pPr>
+      <w:r>
+        <w:rPr>
+          <w:noProof/>
+          <w:lang w:val="fr-FR"/>
         </w:rPr>
         <w:t>19.</w:t>
       </w:r>
@@ -3386,19 +3373,21 @@
           <w:noProof/>
           <w:sz w:val="22"/>
           <w:szCs w:val="22"/>
-          <w:lang w:eastAsia="en-GB" w:bidi="ar-SA"/>
+          <w:lang w:val="fr-FR" w:eastAsia="en-GB" w:bidi="ar-SA"/>
         </w:rPr>
         <w:tab/>
       </w:r>
       <w:r>
         <w:rPr>
           <w:noProof/>
+          <w:lang w:val="fr-FR"/>
         </w:rPr>
         <w:t>VHost management.oc-pizza.com</w:t>
       </w:r>
       <w:r>
         <w:rPr>
           <w:noProof/>
+          <w:lang w:val="fr-FR"/>
         </w:rPr>
         <w:tab/>
       </w:r>
@@ -3411,6 +3400,7 @@
       <w:r>
         <w:rPr>
           <w:noProof/>
+          <w:lang w:val="fr-FR"/>
         </w:rPr>
         <w:instrText xml:space="preserve"> PAGEREF _Toc98855864 \h </w:instrText>
       </w:r>
@@ -3428,6 +3418,7 @@
       <w:r>
         <w:rPr>
           <w:noProof/>
+          <w:lang w:val="fr-FR"/>
         </w:rPr>
         <w:t>13</w:t>
       </w:r>
@@ -3641,11 +3632,6 @@
           <w:lang w:val="fr-FR"/>
         </w:rPr>
         <w:instrText xml:space="preserve"> PAGEREF _Toc98855867 \h </w:instrText>
-      </w:r>
-      <w:r>
-        <w:rPr>
-          <w:noProof/>
-        </w:rPr>
       </w:r>
       <w:r>
         <w:rPr>
@@ -8698,7 +8684,7 @@
           <w:lang w:val="fr-FR"/>
         </w:rPr>
         <w:drawing>
-          <wp:inline distT="0" distB="0" distL="0" distR="0" wp14:anchorId="3215F147" wp14:editId="4994343E">
+          <wp:inline distT="0" distB="0" distL="0" distR="0" wp14:anchorId="3215F147" wp14:editId="56D9004A">
             <wp:extent cx="12472035" cy="3559810"/>
             <wp:effectExtent l="0" t="0" r="5715" b="2540"/>
             <wp:docPr id="9" name="Picture 9" descr="Graphical user interface&#10;&#10;Description automatically generated with medium confidence"/>

</xml_diff>

<commit_message>
Fix cron back do not save recursively
</commit_message>
<xml_diff>
--- a/word/Projet 10 - Dossier de conception technique.docx
+++ b/word/Projet 10 - Dossier de conception technique.docx
@@ -1932,12 +1932,13 @@
           <w:noProof/>
           <w:sz w:val="22"/>
           <w:szCs w:val="22"/>
-          <w:lang w:eastAsia="en-GB" w:bidi="ar-SA"/>
-        </w:rPr>
-      </w:pPr>
-      <w:r>
-        <w:rPr>
-          <w:noProof/>
+          <w:lang w:val="fr-FR" w:eastAsia="en-GB" w:bidi="ar-SA"/>
+        </w:rPr>
+      </w:pPr>
+      <w:r>
+        <w:rPr>
+          <w:noProof/>
+          <w:lang w:val="fr-FR"/>
         </w:rPr>
         <w:t>13.</w:t>
       </w:r>
@@ -1947,19 +1948,21 @@
           <w:noProof/>
           <w:sz w:val="22"/>
           <w:szCs w:val="22"/>
-          <w:lang w:eastAsia="en-GB" w:bidi="ar-SA"/>
+          <w:lang w:val="fr-FR" w:eastAsia="en-GB" w:bidi="ar-SA"/>
         </w:rPr>
         <w:tab/>
       </w:r>
       <w:r>
         <w:rPr>
           <w:noProof/>
+          <w:lang w:val="fr-FR"/>
         </w:rPr>
         <w:t>Composant Payment system</w:t>
       </w:r>
       <w:r>
         <w:rPr>
           <w:noProof/>
+          <w:lang w:val="fr-FR"/>
         </w:rPr>
         <w:tab/>
       </w:r>
@@ -1972,6 +1975,7 @@
       <w:r>
         <w:rPr>
           <w:noProof/>
+          <w:lang w:val="fr-FR"/>
         </w:rPr>
         <w:instrText xml:space="preserve"> PAGEREF _Toc98855843 \h </w:instrText>
       </w:r>
@@ -1989,6 +1993,7 @@
       <w:r>
         <w:rPr>
           <w:noProof/>
+          <w:lang w:val="fr-FR"/>
         </w:rPr>
         <w:t>8</w:t>
       </w:r>
@@ -2010,12 +2015,13 @@
           <w:noProof/>
           <w:sz w:val="22"/>
           <w:szCs w:val="22"/>
-          <w:lang w:eastAsia="en-GB" w:bidi="ar-SA"/>
-        </w:rPr>
-      </w:pPr>
-      <w:r>
-        <w:rPr>
-          <w:noProof/>
+          <w:lang w:val="fr-FR" w:eastAsia="en-GB" w:bidi="ar-SA"/>
+        </w:rPr>
+      </w:pPr>
+      <w:r>
+        <w:rPr>
+          <w:noProof/>
+          <w:lang w:val="fr-FR"/>
         </w:rPr>
         <w:t>14.</w:t>
       </w:r>
@@ -2025,19 +2031,21 @@
           <w:noProof/>
           <w:sz w:val="22"/>
           <w:szCs w:val="22"/>
-          <w:lang w:eastAsia="en-GB" w:bidi="ar-SA"/>
+          <w:lang w:val="fr-FR" w:eastAsia="en-GB" w:bidi="ar-SA"/>
         </w:rPr>
         <w:tab/>
       </w:r>
       <w:r>
         <w:rPr>
           <w:noProof/>
+          <w:lang w:val="fr-FR"/>
         </w:rPr>
         <w:t>Composant Delivery service</w:t>
       </w:r>
       <w:r>
         <w:rPr>
           <w:noProof/>
+          <w:lang w:val="fr-FR"/>
         </w:rPr>
         <w:tab/>
       </w:r>
@@ -2050,6 +2058,7 @@
       <w:r>
         <w:rPr>
           <w:noProof/>
+          <w:lang w:val="fr-FR"/>
         </w:rPr>
         <w:instrText xml:space="preserve"> PAGEREF _Toc98855844 \h </w:instrText>
       </w:r>
@@ -2067,6 +2076,7 @@
       <w:r>
         <w:rPr>
           <w:noProof/>
+          <w:lang w:val="fr-FR"/>
         </w:rPr>
         <w:t>8</w:t>
       </w:r>
@@ -3216,18 +3226,20 @@
           <w:noProof/>
           <w:sz w:val="22"/>
           <w:szCs w:val="22"/>
-          <w:lang w:eastAsia="en-GB" w:bidi="ar-SA"/>
-        </w:rPr>
-      </w:pPr>
-      <w:r>
-        <w:rPr>
-          <w:noProof/>
+          <w:lang w:val="fr-FR" w:eastAsia="en-GB" w:bidi="ar-SA"/>
+        </w:rPr>
+      </w:pPr>
+      <w:r>
+        <w:rPr>
+          <w:noProof/>
+          <w:lang w:val="fr-FR"/>
         </w:rPr>
         <w:t>6.1.1 - Application web</w:t>
       </w:r>
       <w:r>
         <w:rPr>
           <w:noProof/>
+          <w:lang w:val="fr-FR"/>
         </w:rPr>
         <w:tab/>
       </w:r>
@@ -3240,6 +3252,7 @@
       <w:r>
         <w:rPr>
           <w:noProof/>
+          <w:lang w:val="fr-FR"/>
         </w:rPr>
         <w:instrText xml:space="preserve"> PAGEREF _Toc98855862 \h </w:instrText>
       </w:r>
@@ -3257,6 +3270,7 @@
       <w:r>
         <w:rPr>
           <w:noProof/>
+          <w:lang w:val="fr-FR"/>
         </w:rPr>
         <w:t>13</w:t>
       </w:r>
@@ -3357,13 +3371,12 @@
           <w:noProof/>
           <w:sz w:val="22"/>
           <w:szCs w:val="22"/>
-          <w:lang w:val="fr-FR" w:eastAsia="en-GB" w:bidi="ar-SA"/>
-        </w:rPr>
-      </w:pPr>
-      <w:r>
-        <w:rPr>
-          <w:noProof/>
-          <w:lang w:val="fr-FR"/>
+          <w:lang w:eastAsia="en-GB" w:bidi="ar-SA"/>
+        </w:rPr>
+      </w:pPr>
+      <w:r>
+        <w:rPr>
+          <w:noProof/>
         </w:rPr>
         <w:t>19.</w:t>
       </w:r>
@@ -3373,21 +3386,19 @@
           <w:noProof/>
           <w:sz w:val="22"/>
           <w:szCs w:val="22"/>
-          <w:lang w:val="fr-FR" w:eastAsia="en-GB" w:bidi="ar-SA"/>
+          <w:lang w:eastAsia="en-GB" w:bidi="ar-SA"/>
         </w:rPr>
         <w:tab/>
       </w:r>
       <w:r>
         <w:rPr>
           <w:noProof/>
-          <w:lang w:val="fr-FR"/>
         </w:rPr>
         <w:t>VHost management.oc-pizza.com</w:t>
       </w:r>
       <w:r>
         <w:rPr>
           <w:noProof/>
-          <w:lang w:val="fr-FR"/>
         </w:rPr>
         <w:tab/>
       </w:r>
@@ -3400,7 +3411,6 @@
       <w:r>
         <w:rPr>
           <w:noProof/>
-          <w:lang w:val="fr-FR"/>
         </w:rPr>
         <w:instrText xml:space="preserve"> PAGEREF _Toc98855864 \h </w:instrText>
       </w:r>
@@ -3418,7 +3428,6 @@
       <w:r>
         <w:rPr>
           <w:noProof/>
-          <w:lang w:val="fr-FR"/>
         </w:rPr>
         <w:t>13</w:t>
       </w:r>
@@ -3632,6 +3641,11 @@
           <w:lang w:val="fr-FR"/>
         </w:rPr>
         <w:instrText xml:space="preserve"> PAGEREF _Toc98855867 \h </w:instrText>
+      </w:r>
+      <w:r>
+        <w:rPr>
+          <w:noProof/>
+        </w:rPr>
       </w:r>
       <w:r>
         <w:rPr>
@@ -5467,19 +5481,11 @@
         </w:rPr>
         <w:t xml:space="preserve"> </w:t>
       </w:r>
-      <w:proofErr w:type="spellStart"/>
-      <w:r>
-        <w:rPr>
-          <w:lang w:val="fr-FR"/>
-        </w:rPr>
-        <w:t>indirectements</w:t>
-      </w:r>
-      <w:proofErr w:type="spellEnd"/>
-      <w:r>
-        <w:rPr>
-          <w:lang w:val="fr-FR"/>
-        </w:rPr>
-        <w:t xml:space="preserve"> nécessaires au</w:t>
+      <w:r>
+        <w:rPr>
+          <w:lang w:val="fr-FR"/>
+        </w:rPr>
+        <w:t>indirectements nécessaires au</w:t>
       </w:r>
       <w:r>
         <w:rPr>
@@ -8285,7 +8291,13 @@
         <w:pStyle w:val="Code"/>
       </w:pPr>
       <w:r>
-        <w:t>sudo rsync -aR --delete --files-from=/home/oc/.files_to_backup.txt / /home/oc/backup/</w:t>
+        <w:t>sudo rsync -a</w:t>
+      </w:r>
+      <w:r>
+        <w:t>r</w:t>
+      </w:r>
+      <w:r>
+        <w:t>R --delete --files-from=/home/oc/.files_to_backup.txt / /home/oc/backup/</w:t>
       </w:r>
     </w:p>
     <w:p>
@@ -8397,21 +8409,7 @@
         <w:rPr>
           <w:lang w:val="fr-FR"/>
         </w:rPr>
-        <w:t>/var/lib/</w:t>
-      </w:r>
-      <w:proofErr w:type="spellStart"/>
-      <w:r>
-        <w:rPr>
-          <w:lang w:val="fr-FR"/>
-        </w:rPr>
-        <w:t>postgresql</w:t>
-      </w:r>
-      <w:proofErr w:type="spellEnd"/>
-      <w:r>
-        <w:rPr>
-          <w:lang w:val="fr-FR"/>
-        </w:rPr>
-        <w:t>/12/main</w:t>
+        <w:t>/var/lib/postgresql/12/main</w:t>
       </w:r>
     </w:p>
     <w:p>

</xml_diff>